<commit_message>
2 more to go
</commit_message>
<xml_diff>
--- a/QuestionCollections-Scenario2-FinalsCram-7Days.docx
+++ b/QuestionCollections-Scenario2-FinalsCram-7Days.docx
@@ -2014,7 +2014,6 @@
                 <w:color w:val="FF0000"/>
               </w:rPr>
             </w:pPr>
-            <w:bookmarkStart w:id="0" w:name="_GoBack"/>
             <w:r>
               <w:rPr>
                 <w:b/>
@@ -2024,7 +2023,6 @@
               <w:t>19.2 PAINT A BOOLEAN MATRIX</w:t>
             </w:r>
           </w:p>
-          <w:bookmarkEnd w:id="0"/>
           <w:p>
             <w:r>
               <w:t xml:space="preserve">Let A be a Boolean 2Darray encoding a black-and-white image. The entry </w:t>
@@ -2156,15 +2154,13 @@
             </w:r>
             <w:proofErr w:type="gramEnd"/>
             <w:r>
-              <w:t xml:space="preserve"> x in (a) have </w:t>
-            </w:r>
-            <w:proofErr w:type="spellStart"/>
-            <w:r>
-              <w:t>beenrecolored</w:t>
-            </w:r>
-            <w:proofErr w:type="spellEnd"/>
-            <w:r>
-              <w:t xml:space="preserve"> to yield the coloring in (b). The same process yields the coloring in (c).</w:t>
+              <w:t xml:space="preserve"> x in (a) have been</w:t>
+            </w:r>
+            <w:r>
+              <w:t xml:space="preserve"> </w:t>
+            </w:r>
+            <w:r>
+              <w:t>recolored to yield the coloring in (b). The same process yields the coloring in (c).</w:t>
             </w:r>
           </w:p>
           <w:p>
@@ -2277,6 +2273,7 @@
             <w:tcW w:w="11016" w:type="dxa"/>
           </w:tcPr>
           <w:p>
+            <w:bookmarkStart w:id="0" w:name="_GoBack"/>
             <w:r>
               <w:lastRenderedPageBreak/>
               <w:t>21.16 DESIGN A RECOMMENDATION SYSTEM</w:t>
@@ -2315,6 +2312,7 @@
               <w:t>)</w:t>
             </w:r>
           </w:p>
+          <w:bookmarkEnd w:id="0"/>
           <w:p/>
         </w:tc>
       </w:tr>

</xml_diff>